<commit_message>
back end completed fe code connections started
</commit_message>
<xml_diff>
--- a/documentations/Flask Application Security Overview.docx
+++ b/documentations/Flask Application Security Overview.docx
@@ -94,12 +94,10 @@
         <w:t xml:space="preserve">Passwords are hashed before being stored using the </w:t>
       </w:r>
       <w:proofErr w:type="spellStart"/>
-      <w:proofErr w:type="gramStart"/>
       <w:r>
         <w:t>werkzeug.security</w:t>
       </w:r>
       <w:proofErr w:type="spellEnd"/>
-      <w:proofErr w:type="gramEnd"/>
       <w:r>
         <w:t xml:space="preserve"> library.</w:t>
       </w:r>
@@ -186,27 +184,16 @@
         <w:t xml:space="preserve"> automatically escapes values in queries, thus preventing injection attacks.</w:t>
       </w:r>
     </w:p>
-    <w:p>
-      <w:r>
-        <w:t>python</w:t>
-      </w:r>
-    </w:p>
-    <w:p>
-      <w:proofErr w:type="spellStart"/>
-      <w:r>
-        <w:t>CopyEdit</w:t>
-      </w:r>
-      <w:proofErr w:type="spellEnd"/>
-    </w:p>
-    <w:p>
-      <w:proofErr w:type="spellStart"/>
-      <w:proofErr w:type="gramStart"/>
-      <w:r>
-        <w:t>User.query.filter</w:t>
-      </w:r>
-      <w:proofErr w:type="gramEnd"/>
-      <w:r>
-        <w:t>_by</w:t>
+    <w:p/>
+    <w:p>
+      <w:r>
+        <w:t xml:space="preserve">  </w:t>
+      </w:r>
+    </w:p>
+    <w:p>
+      <w:proofErr w:type="spellStart"/>
+      <w:r>
+        <w:t>User.query.filter_by</w:t>
       </w:r>
       <w:proofErr w:type="spellEnd"/>
       <w:r>
@@ -316,15 +303,13 @@
     </w:p>
     <w:p>
       <w:r>
-        <w:t>python</w:t>
-      </w:r>
-    </w:p>
-    <w:p>
-      <w:proofErr w:type="spellStart"/>
-      <w:r>
-        <w:t>CopyEdit</w:t>
-      </w:r>
-      <w:proofErr w:type="spellEnd"/>
+        <w:t xml:space="preserve"> </w:t>
+      </w:r>
+    </w:p>
+    <w:p>
+      <w:r>
+        <w:t xml:space="preserve">  </w:t>
+      </w:r>
     </w:p>
     <w:p>
       <w:r>
@@ -337,19 +322,11 @@
       </w:r>
       <w:proofErr w:type="spellStart"/>
       <w:r>
-        <w:t>admin_</w:t>
-      </w:r>
-      <w:proofErr w:type="gramStart"/>
-      <w:r>
-        <w:t>only</w:t>
-      </w:r>
-      <w:proofErr w:type="spellEnd"/>
-      <w:r>
-        <w:t>(</w:t>
-      </w:r>
-      <w:proofErr w:type="gramEnd"/>
-      <w:r>
-        <w:t>):</w:t>
+        <w:t>admin_only</w:t>
+      </w:r>
+      <w:proofErr w:type="spellEnd"/>
+      <w:r>
+        <w:t>():</w:t>
       </w:r>
     </w:p>
     <w:p>
@@ -357,17 +334,12 @@
         <w:t xml:space="preserve">    return </w:t>
       </w:r>
       <w:proofErr w:type="spellStart"/>
-      <w:proofErr w:type="gramStart"/>
       <w:r>
         <w:t>jsonify</w:t>
       </w:r>
       <w:proofErr w:type="spellEnd"/>
       <w:r>
-        <w:t>(</w:t>
-      </w:r>
-      <w:proofErr w:type="gramEnd"/>
-      <w:r>
-        <w:t>{'message': 'Welcome, admin!'})</w:t>
+        <w:t>({'message': 'Welcome, admin!'})</w:t>
       </w:r>
     </w:p>
     <w:p>
@@ -498,15 +470,13 @@
     </w:p>
     <w:p>
       <w:r>
-        <w:t>python</w:t>
-      </w:r>
-    </w:p>
-    <w:p>
-      <w:proofErr w:type="spellStart"/>
-      <w:r>
-        <w:t>CopyEdit</w:t>
-      </w:r>
-      <w:proofErr w:type="spellEnd"/>
+        <w:t xml:space="preserve"> </w:t>
+      </w:r>
+    </w:p>
+    <w:p>
+      <w:r>
+        <w:t xml:space="preserve">  </w:t>
+      </w:r>
     </w:p>
     <w:p>
       <w:r>
@@ -514,27 +484,114 @@
       </w:r>
       <w:proofErr w:type="spellStart"/>
       <w:r>
-        <w:t>log_</w:t>
-      </w:r>
-      <w:proofErr w:type="gramStart"/>
-      <w:r>
-        <w:t>audit</w:t>
+        <w:t>log_audit</w:t>
+      </w:r>
+      <w:proofErr w:type="spellEnd"/>
+      <w:r>
+        <w:t xml:space="preserve">(action, entity, </w:t>
+      </w:r>
+      <w:proofErr w:type="spellStart"/>
+      <w:r>
+        <w:t>entity_id</w:t>
+      </w:r>
+      <w:proofErr w:type="spellEnd"/>
+      <w:r>
+        <w:t>):</w:t>
+      </w:r>
+    </w:p>
+    <w:p>
+      <w:r>
+        <w:t xml:space="preserve">    </w:t>
+      </w:r>
+      <w:proofErr w:type="spellStart"/>
+      <w:r>
+        <w:t>user_id</w:t>
+      </w:r>
+      <w:proofErr w:type="spellEnd"/>
+      <w:r>
+        <w:t xml:space="preserve"> = </w:t>
+      </w:r>
+      <w:proofErr w:type="spellStart"/>
+      <w:r>
+        <w:t>get_jwt_identity</w:t>
+      </w:r>
+      <w:proofErr w:type="spellEnd"/>
+      <w:r>
+        <w:t>()</w:t>
+      </w:r>
+    </w:p>
+    <w:p>
+      <w:r>
+        <w:t xml:space="preserve">    </w:t>
+      </w:r>
+      <w:proofErr w:type="spellStart"/>
+      <w:r>
+        <w:t>audit_log</w:t>
+      </w:r>
+      <w:proofErr w:type="spellEnd"/>
+      <w:r>
+        <w:t xml:space="preserve"> = </w:t>
+      </w:r>
+      <w:proofErr w:type="spellStart"/>
+      <w:r>
+        <w:t>AuditLog</w:t>
+      </w:r>
+      <w:proofErr w:type="spellEnd"/>
+      <w:r>
+        <w:t xml:space="preserve">(action=action, entity=entity, </w:t>
+      </w:r>
+      <w:proofErr w:type="spellStart"/>
+      <w:r>
+        <w:t>entity_id</w:t>
+      </w:r>
+      <w:proofErr w:type="spellEnd"/>
+      <w:r>
+        <w:t>=</w:t>
+      </w:r>
+      <w:proofErr w:type="spellStart"/>
+      <w:r>
+        <w:t>entity_id</w:t>
+      </w:r>
+      <w:proofErr w:type="spellEnd"/>
+      <w:r>
+        <w:t xml:space="preserve">, </w:t>
+      </w:r>
+      <w:proofErr w:type="spellStart"/>
+      <w:r>
+        <w:t>user_id</w:t>
+      </w:r>
+      <w:proofErr w:type="spellEnd"/>
+      <w:r>
+        <w:t>=</w:t>
+      </w:r>
+      <w:proofErr w:type="spellStart"/>
+      <w:r>
+        <w:t>user_id</w:t>
+      </w:r>
+      <w:proofErr w:type="spellEnd"/>
+      <w:r>
+        <w:t>)</w:t>
+      </w:r>
+    </w:p>
+    <w:p>
+      <w:r>
+        <w:t xml:space="preserve">    </w:t>
+      </w:r>
+      <w:proofErr w:type="spellStart"/>
+      <w:r>
+        <w:t>db.session.add</w:t>
       </w:r>
       <w:proofErr w:type="spellEnd"/>
       <w:r>
         <w:t>(</w:t>
       </w:r>
-      <w:proofErr w:type="gramEnd"/>
-      <w:r>
-        <w:t xml:space="preserve">action, entity, </w:t>
-      </w:r>
-      <w:proofErr w:type="spellStart"/>
-      <w:r>
-        <w:t>entity_id</w:t>
-      </w:r>
-      <w:proofErr w:type="spellEnd"/>
-      <w:r>
-        <w:t>):</w:t>
+      <w:proofErr w:type="spellStart"/>
+      <w:r>
+        <w:t>audit_log</w:t>
+      </w:r>
+      <w:proofErr w:type="spellEnd"/>
+      <w:r>
+        <w:t>)</w:t>
       </w:r>
     </w:p>
     <w:p>
@@ -543,120 +600,7 @@
       </w:r>
       <w:proofErr w:type="spellStart"/>
       <w:r>
-        <w:t>user_id</w:t>
-      </w:r>
-      <w:proofErr w:type="spellEnd"/>
-      <w:r>
-        <w:t xml:space="preserve"> = </w:t>
-      </w:r>
-      <w:proofErr w:type="spellStart"/>
-      <w:r>
-        <w:t>get_jwt_</w:t>
-      </w:r>
-      <w:proofErr w:type="gramStart"/>
-      <w:r>
-        <w:t>identity</w:t>
-      </w:r>
-      <w:proofErr w:type="spellEnd"/>
-      <w:r>
-        <w:t>(</w:t>
-      </w:r>
-      <w:proofErr w:type="gramEnd"/>
-      <w:r>
-        <w:t>)</w:t>
-      </w:r>
-    </w:p>
-    <w:p>
-      <w:r>
-        <w:t xml:space="preserve">    </w:t>
-      </w:r>
-      <w:proofErr w:type="spellStart"/>
-      <w:r>
-        <w:t>audit_log</w:t>
-      </w:r>
-      <w:proofErr w:type="spellEnd"/>
-      <w:r>
-        <w:t xml:space="preserve"> = </w:t>
-      </w:r>
-      <w:proofErr w:type="spellStart"/>
-      <w:proofErr w:type="gramStart"/>
-      <w:r>
-        <w:t>AuditLog</w:t>
-      </w:r>
-      <w:proofErr w:type="spellEnd"/>
-      <w:r>
-        <w:t>(</w:t>
-      </w:r>
-      <w:proofErr w:type="gramEnd"/>
-      <w:r>
-        <w:t xml:space="preserve">action=action, entity=entity, </w:t>
-      </w:r>
-      <w:proofErr w:type="spellStart"/>
-      <w:r>
-        <w:t>entity_id</w:t>
-      </w:r>
-      <w:proofErr w:type="spellEnd"/>
-      <w:r>
-        <w:t>=</w:t>
-      </w:r>
-      <w:proofErr w:type="spellStart"/>
-      <w:r>
-        <w:t>entity_id</w:t>
-      </w:r>
-      <w:proofErr w:type="spellEnd"/>
-      <w:r>
-        <w:t xml:space="preserve">, </w:t>
-      </w:r>
-      <w:proofErr w:type="spellStart"/>
-      <w:r>
-        <w:t>user_id</w:t>
-      </w:r>
-      <w:proofErr w:type="spellEnd"/>
-      <w:r>
-        <w:t>=</w:t>
-      </w:r>
-      <w:proofErr w:type="spellStart"/>
-      <w:r>
-        <w:t>user_id</w:t>
-      </w:r>
-      <w:proofErr w:type="spellEnd"/>
-      <w:r>
-        <w:t>)</w:t>
-      </w:r>
-    </w:p>
-    <w:p>
-      <w:r>
-        <w:t xml:space="preserve">    </w:t>
-      </w:r>
-      <w:proofErr w:type="spellStart"/>
-      <w:r>
-        <w:t>db.session.add</w:t>
-      </w:r>
-      <w:proofErr w:type="spellEnd"/>
-      <w:r>
-        <w:t>(</w:t>
-      </w:r>
-      <w:proofErr w:type="spellStart"/>
-      <w:r>
-        <w:t>audit_log</w:t>
-      </w:r>
-      <w:proofErr w:type="spellEnd"/>
-      <w:r>
-        <w:t>)</w:t>
-      </w:r>
-    </w:p>
-    <w:p>
-      <w:r>
-        <w:t xml:space="preserve">    </w:t>
-      </w:r>
-      <w:proofErr w:type="spellStart"/>
-      <w:proofErr w:type="gramStart"/>
-      <w:r>
-        <w:t>db.session</w:t>
-      </w:r>
-      <w:proofErr w:type="gramEnd"/>
-      <w:r>
-        <w:t>.commit</w:t>
+        <w:t>db.session.commit</w:t>
       </w:r>
       <w:proofErr w:type="spellEnd"/>
       <w:r>
@@ -825,29 +769,22 @@
     </w:p>
     <w:p>
       <w:r>
-        <w:t>python</w:t>
-      </w:r>
-    </w:p>
-    <w:p>
-      <w:proofErr w:type="spellStart"/>
-      <w:r>
-        <w:t>CopyEdit</w:t>
-      </w:r>
-      <w:proofErr w:type="spellEnd"/>
-    </w:p>
-    <w:p>
-      <w:proofErr w:type="spellStart"/>
-      <w:proofErr w:type="gramStart"/>
+        <w:t xml:space="preserve"> </w:t>
+      </w:r>
+    </w:p>
+    <w:p>
+      <w:r>
+        <w:t xml:space="preserve">  </w:t>
+      </w:r>
+    </w:p>
+    <w:p>
+      <w:proofErr w:type="spellStart"/>
       <w:r>
         <w:t>app.run</w:t>
       </w:r>
       <w:proofErr w:type="spellEnd"/>
       <w:r>
-        <w:t>(</w:t>
-      </w:r>
-      <w:proofErr w:type="gramEnd"/>
-      <w:r>
-        <w:t xml:space="preserve">debug=True, port=5001, </w:t>
+        <w:t xml:space="preserve">(debug=True, port=5001, </w:t>
       </w:r>
       <w:proofErr w:type="spellStart"/>
       <w:r>
@@ -912,18 +849,13 @@
         <w:t>database credentials</w:t>
       </w:r>
       <w:r>
-        <w:t xml:space="preserve"> are stored in a .env file, which is not committed to version control </w:t>
-      </w:r>
-      <w:proofErr w:type="gramStart"/>
-      <w:r>
-        <w:t>(.</w:t>
+        <w:t xml:space="preserve"> are stored in a .env file, which is not committed to version control (.</w:t>
       </w:r>
       <w:proofErr w:type="spellStart"/>
       <w:r>
         <w:t>gitignore</w:t>
       </w:r>
       <w:proofErr w:type="spellEnd"/>
-      <w:proofErr w:type="gramEnd"/>
       <w:r>
         <w:t xml:space="preserve"> includes .env).</w:t>
       </w:r>
@@ -953,27 +885,23 @@
     </w:p>
     <w:p>
       <w:r>
-        <w:t>python</w:t>
-      </w:r>
-    </w:p>
-    <w:p>
-      <w:proofErr w:type="spellStart"/>
-      <w:r>
-        <w:t>CopyEdit</w:t>
-      </w:r>
-      <w:proofErr w:type="spellEnd"/>
+        <w:t xml:space="preserve"> </w:t>
+      </w:r>
+    </w:p>
+    <w:p>
+      <w:r>
+        <w:t xml:space="preserve">  </w:t>
+      </w:r>
     </w:p>
     <w:p>
       <w:r>
         <w:t xml:space="preserve">if not </w:t>
       </w:r>
       <w:proofErr w:type="spellStart"/>
-      <w:proofErr w:type="gramStart"/>
       <w:r>
         <w:t>os.getenv</w:t>
       </w:r>
       <w:proofErr w:type="spellEnd"/>
-      <w:proofErr w:type="gramEnd"/>
       <w:r>
         <w:t>('JWT_SECRET_KEY'):</w:t>
       </w:r>
@@ -991,13 +919,8 @@
         <w:t xml:space="preserve"> = </w:t>
       </w:r>
       <w:proofErr w:type="spellStart"/>
-      <w:proofErr w:type="gramStart"/>
-      <w:r>
-        <w:t>secrets.token</w:t>
-      </w:r>
-      <w:proofErr w:type="gramEnd"/>
-      <w:r>
-        <w:t>_hex</w:t>
+      <w:r>
+        <w:t>secrets.token_hex</w:t>
       </w:r>
       <w:proofErr w:type="spellEnd"/>
       <w:r>
@@ -1006,15 +929,7 @@
     </w:p>
     <w:p>
       <w:r>
-        <w:t xml:space="preserve">    with </w:t>
-      </w:r>
-      <w:proofErr w:type="gramStart"/>
-      <w:r>
-        <w:t>open(</w:t>
-      </w:r>
-      <w:proofErr w:type="gramEnd"/>
-      <w:r>
-        <w:t xml:space="preserve">".env", "a") as </w:t>
+        <w:t xml:space="preserve">    with open(".env", "a") as </w:t>
       </w:r>
       <w:proofErr w:type="spellStart"/>
       <w:r>
@@ -1031,14 +946,9 @@
       </w:r>
       <w:proofErr w:type="spellStart"/>
       <w:r>
-        <w:t>env_</w:t>
-      </w:r>
-      <w:proofErr w:type="gramStart"/>
-      <w:r>
-        <w:t>file.write</w:t>
-      </w:r>
-      <w:proofErr w:type="spellEnd"/>
-      <w:proofErr w:type="gramEnd"/>
+        <w:t>env_file.write</w:t>
+      </w:r>
+      <w:proofErr w:type="spellEnd"/>
       <w:r>
         <w:t>(f"\</w:t>
       </w:r>
@@ -1064,12 +974,10 @@
         <w:t xml:space="preserve">    </w:t>
       </w:r>
       <w:proofErr w:type="spellStart"/>
-      <w:proofErr w:type="gramStart"/>
       <w:r>
         <w:t>os.environ</w:t>
       </w:r>
       <w:proofErr w:type="spellEnd"/>
-      <w:proofErr w:type="gramEnd"/>
       <w:r>
         <w:t xml:space="preserve">['JWT_SECRET_KEY'] = </w:t>
       </w:r>
@@ -1197,7 +1105,6 @@
         <w:t xml:space="preserve">Passwords are hashed using </w:t>
       </w:r>
       <w:proofErr w:type="spellStart"/>
-      <w:proofErr w:type="gramStart"/>
       <w:r>
         <w:rPr>
           <w:b/>
@@ -1209,7 +1116,6 @@
         <w:t>'s</w:t>
       </w:r>
       <w:proofErr w:type="spellEnd"/>
-      <w:proofErr w:type="gramEnd"/>
       <w:r>
         <w:t xml:space="preserve"> </w:t>
       </w:r>
@@ -1236,15 +1142,13 @@
     </w:p>
     <w:p>
       <w:r>
-        <w:t>python</w:t>
-      </w:r>
-    </w:p>
-    <w:p>
-      <w:proofErr w:type="spellStart"/>
-      <w:r>
-        <w:t>CopyEdit</w:t>
-      </w:r>
-      <w:proofErr w:type="spellEnd"/>
+        <w:t xml:space="preserve"> </w:t>
+      </w:r>
+    </w:p>
+    <w:p>
+      <w:r>
+        <w:t xml:space="preserve">  </w:t>
+      </w:r>
     </w:p>
     <w:p>
       <w:proofErr w:type="spellStart"/>
@@ -1349,15 +1253,13 @@
     </w:p>
     <w:p>
       <w:r>
-        <w:t>python</w:t>
-      </w:r>
-    </w:p>
-    <w:p>
-      <w:proofErr w:type="spellStart"/>
-      <w:r>
-        <w:t>CopyEdit</w:t>
-      </w:r>
-      <w:proofErr w:type="spellEnd"/>
+        <w:t xml:space="preserve"> </w:t>
+      </w:r>
+    </w:p>
+    <w:p>
+      <w:r>
+        <w:t xml:space="preserve">  </w:t>
+      </w:r>
     </w:p>
     <w:p>
       <w:proofErr w:type="spellStart"/>
@@ -1370,17 +1272,12 @@
       </w:r>
       <w:proofErr w:type="spellStart"/>
       <w:r>
-        <w:t>create_access_</w:t>
-      </w:r>
-      <w:proofErr w:type="gramStart"/>
-      <w:r>
-        <w:t>token</w:t>
+        <w:t>create_access_token</w:t>
       </w:r>
       <w:proofErr w:type="spellEnd"/>
       <w:r>
         <w:t>(</w:t>
       </w:r>
-      <w:proofErr w:type="gramEnd"/>
     </w:p>
     <w:p>
       <w:r>
@@ -1396,13 +1293,8 @@
         <w:t>additional_claims</w:t>
       </w:r>
       <w:proofErr w:type="spellEnd"/>
-      <w:proofErr w:type="gramStart"/>
-      <w:r>
-        <w:t>={</w:t>
-      </w:r>
-      <w:proofErr w:type="gramEnd"/>
-      <w:r>
-        <w:t xml:space="preserve">"username": </w:t>
+      <w:r>
+        <w:t xml:space="preserve">={"username": </w:t>
       </w:r>
       <w:proofErr w:type="spellStart"/>
       <w:r>
@@ -1469,15 +1361,13 @@
     </w:p>
     <w:p>
       <w:r>
-        <w:t>python</w:t>
-      </w:r>
-    </w:p>
-    <w:p>
-      <w:proofErr w:type="spellStart"/>
-      <w:r>
-        <w:t>CopyEdit</w:t>
-      </w:r>
-      <w:proofErr w:type="spellEnd"/>
+        <w:t xml:space="preserve"> </w:t>
+      </w:r>
+    </w:p>
+    <w:p>
+      <w:r>
+        <w:t xml:space="preserve">  </w:t>
+      </w:r>
     </w:p>
     <w:p>
       <w:proofErr w:type="spellStart"/>
@@ -1494,15 +1384,7 @@
       </w:r>
       <w:proofErr w:type="spellEnd"/>
       <w:r>
-        <w:t>(hours=1</w:t>
-      </w:r>
-      <w:proofErr w:type="gramStart"/>
-      <w:r>
-        <w:t>)  #</w:t>
-      </w:r>
-      <w:proofErr w:type="gramEnd"/>
-      <w:r>
-        <w:t xml:space="preserve"> JWT expiration set to 1 hour</w:t>
+        <w:t>(hours=1)  # JWT expiration set to 1 hour</w:t>
       </w:r>
     </w:p>
     <w:p>
@@ -1587,7 +1469,7 @@
     <w:p>
       <w:r>
         <w:pict w14:anchorId="66043E0C">
-          <v:rect id="_x0000_i1031" style="width:0;height:1.5pt" o:hralign="center" o:hrstd="t" o:hr="t" fillcolor="#a0a0a0" stroked="f"/>
+          <v:rect id="_x0000_i1025" style="width:0;height:1.5pt" o:hralign="center" o:hrstd="t" o:hr="t" fillcolor="#a0a0a0" stroked="f"/>
         </w:pict>
       </w:r>
     </w:p>
@@ -3374,6 +3256,7 @@
   <w:style w:type="character" w:default="1" w:styleId="DefaultParagraphFont">
     <w:name w:val="Default Paragraph Font"/>
     <w:uiPriority w:val="1"/>
+    <w:semiHidden/>
     <w:unhideWhenUsed/>
   </w:style>
   <w:style w:type="table" w:default="1" w:styleId="TableNormal">

</xml_diff>